<commit_message>
Actualized requirements document - v1.01
</commit_message>
<xml_diff>
--- a/Specyfikacja wymagan GPWPlus.docx
+++ b/Specyfikacja wymagan GPWPlus.docx
@@ -36,8 +36,6 @@
           <w:lang w:val="pl-PL"/>
         </w:rPr>
       </w:pPr>
-      <w:bookmarkStart w:id="0" w:name="_GoBack"/>
-      <w:bookmarkEnd w:id="0"/>
     </w:p>
     <w:p>
       <w:pPr>
@@ -79,7 +77,7 @@
           <w:lang w:val="pl-PL"/>
         </w:rPr>
       </w:pPr>
-      <w:bookmarkStart w:id="1" w:name="_Toc231542212"/>
+      <w:bookmarkStart w:id="0" w:name="_Toc231542212"/>
       <w:r>
         <w:rPr>
           <w:b/>
@@ -89,7 +87,7 @@
         </w:rPr>
         <w:t xml:space="preserve">dla </w:t>
       </w:r>
-      <w:bookmarkEnd w:id="1"/>
+      <w:bookmarkEnd w:id="0"/>
       <w:r>
         <w:rPr>
           <w:b/>
@@ -107,27 +105,27 @@
           <w:lang w:val="pl-PL"/>
         </w:rPr>
       </w:pPr>
-      <w:bookmarkStart w:id="2" w:name="_Toc231135747"/>
-      <w:bookmarkStart w:id="3" w:name="_Toc231136292"/>
-      <w:bookmarkStart w:id="4" w:name="_Toc231136381"/>
-      <w:bookmarkStart w:id="5" w:name="_Toc231136406"/>
-      <w:bookmarkStart w:id="6" w:name="_Toc231542213"/>
+      <w:bookmarkStart w:id="1" w:name="_Toc231135747"/>
+      <w:bookmarkStart w:id="2" w:name="_Toc231136292"/>
+      <w:bookmarkStart w:id="3" w:name="_Toc231136381"/>
+      <w:bookmarkStart w:id="4" w:name="_Toc231136406"/>
+      <w:bookmarkStart w:id="5" w:name="_Toc231542213"/>
       <w:r>
         <w:rPr>
           <w:lang w:val="pl-PL"/>
         </w:rPr>
         <w:t xml:space="preserve">Wersja </w:t>
       </w:r>
+      <w:bookmarkEnd w:id="1"/>
       <w:bookmarkEnd w:id="2"/>
       <w:bookmarkEnd w:id="3"/>
       <w:bookmarkEnd w:id="4"/>
       <w:bookmarkEnd w:id="5"/>
-      <w:bookmarkEnd w:id="6"/>
-      <w:r>
-        <w:rPr>
-          <w:lang w:val="pl-PL"/>
-        </w:rPr>
-        <w:t>1.0</w:t>
+      <w:r>
+        <w:rPr>
+          <w:lang w:val="pl-PL"/>
+        </w:rPr>
+        <w:t>1.01</w:t>
       </w:r>
     </w:p>
     <w:p>
@@ -407,6 +405,100 @@
           </w:p>
         </w:tc>
       </w:tr>
+      <w:tr>
+        <w:tc>
+          <w:tcPr>
+            <w:tcW w:w="2150" w:type="dxa"/>
+            <w:vAlign w:val="center"/>
+          </w:tcPr>
+          <w:p>
+            <w:pPr>
+              <w:spacing w:after="0" w:line="240" w:lineRule="auto"/>
+              <w:jc w:val="center"/>
+              <w:rPr>
+                <w:rFonts w:ascii="Calibri" w:hAnsi="Calibri"/>
+                <w:lang w:val="pl-PL"/>
+              </w:rPr>
+            </w:pPr>
+            <w:r>
+              <w:rPr>
+                <w:rFonts w:ascii="Calibri" w:hAnsi="Calibri"/>
+                <w:lang w:val="pl-PL"/>
+              </w:rPr>
+              <w:t>1.01</w:t>
+            </w:r>
+          </w:p>
+        </w:tc>
+        <w:tc>
+          <w:tcPr>
+            <w:tcW w:w="1644" w:type="dxa"/>
+            <w:vAlign w:val="center"/>
+          </w:tcPr>
+          <w:p>
+            <w:pPr>
+              <w:spacing w:after="0" w:line="240" w:lineRule="auto"/>
+              <w:jc w:val="center"/>
+              <w:rPr>
+                <w:rFonts w:ascii="Calibri" w:hAnsi="Calibri"/>
+                <w:lang w:val="pl-PL"/>
+              </w:rPr>
+            </w:pPr>
+            <w:r>
+              <w:rPr>
+                <w:rFonts w:ascii="Calibri" w:hAnsi="Calibri"/>
+                <w:lang w:val="pl-PL"/>
+              </w:rPr>
+              <w:t>08.06.2019</w:t>
+            </w:r>
+          </w:p>
+        </w:tc>
+        <w:tc>
+          <w:tcPr>
+            <w:tcW w:w="2656" w:type="dxa"/>
+            <w:vAlign w:val="center"/>
+          </w:tcPr>
+          <w:p>
+            <w:pPr>
+              <w:spacing w:after="0" w:line="240" w:lineRule="auto"/>
+              <w:jc w:val="center"/>
+              <w:rPr>
+                <w:rFonts w:ascii="Calibri" w:hAnsi="Calibri"/>
+                <w:lang w:val="pl-PL"/>
+              </w:rPr>
+            </w:pPr>
+            <w:r>
+              <w:rPr>
+                <w:rFonts w:ascii="Calibri" w:hAnsi="Calibri"/>
+                <w:lang w:val="pl-PL"/>
+              </w:rPr>
+              <w:t>Jakub Olejniczak</w:t>
+            </w:r>
+          </w:p>
+        </w:tc>
+        <w:tc>
+          <w:tcPr>
+            <w:tcW w:w="2730" w:type="dxa"/>
+            <w:vAlign w:val="center"/>
+          </w:tcPr>
+          <w:p>
+            <w:pPr>
+              <w:spacing w:after="0" w:line="240" w:lineRule="auto"/>
+              <w:jc w:val="center"/>
+              <w:rPr>
+                <w:rFonts w:ascii="Calibri" w:hAnsi="Calibri"/>
+                <w:lang w:val="pl-PL"/>
+              </w:rPr>
+            </w:pPr>
+            <w:r>
+              <w:rPr>
+                <w:rFonts w:ascii="Calibri" w:hAnsi="Calibri"/>
+                <w:lang w:val="pl-PL"/>
+              </w:rPr>
+              <w:t>Poprawa gramatyczna</w:t>
+            </w:r>
+          </w:p>
+        </w:tc>
+      </w:tr>
     </w:tbl>
     <w:p>
       <w:pPr>
@@ -427,6 +519,8 @@
         </w:rPr>
         <w:br w:type="page"/>
       </w:r>
+      <w:bookmarkStart w:id="6" w:name="_GoBack"/>
+      <w:bookmarkEnd w:id="6"/>
     </w:p>
     <w:p>
       <w:pPr>
@@ -957,7 +1051,14 @@
             <w:rStyle w:val="Hipercze"/>
             <w:lang w:val="pl-PL"/>
           </w:rPr>
-          <w:t>Analiza wymagań</w:t>
+          <w:t>Skrótowa a</w:t>
+        </w:r>
+        <w:r>
+          <w:rPr>
+            <w:rStyle w:val="Hipercze"/>
+            <w:lang w:val="pl-PL"/>
+          </w:rPr>
+          <w:t>naliza wymagań</w:t>
         </w:r>
         <w:r>
           <w:rPr>
@@ -1111,14 +1212,7 @@
             <w:rStyle w:val="Hipercze"/>
             <w:rFonts w:cs="TimesNewRomanPS-ItalicMT"/>
           </w:rPr>
-          <w:t>4</w:t>
-        </w:r>
-        <w:r>
-          <w:rPr>
-            <w:rStyle w:val="Hipercze"/>
-            <w:rFonts w:cs="TimesNewRomanPS-ItalicMT"/>
-          </w:rPr>
-          <w:t>.3</w:t>
+          <w:t>4.3</w:t>
         </w:r>
         <w:r>
           <w:rPr>
@@ -1172,14 +1266,7 @@
             <w:rStyle w:val="Hipercze"/>
             <w:rFonts w:cs="TimesNewRomanPS-ItalicMT"/>
           </w:rPr>
-          <w:t>4</w:t>
-        </w:r>
-        <w:r>
-          <w:rPr>
-            <w:rStyle w:val="Hipercze"/>
-            <w:rFonts w:cs="TimesNewRomanPS-ItalicMT"/>
-          </w:rPr>
-          <w:t>.4</w:t>
+          <w:t>4.4</w:t>
         </w:r>
         <w:r>
           <w:rPr>
@@ -1233,14 +1320,7 @@
             <w:rStyle w:val="Hipercze"/>
             <w:rFonts w:cs="TimesNewRomanPS-ItalicMT"/>
           </w:rPr>
-          <w:t>4</w:t>
-        </w:r>
-        <w:r>
-          <w:rPr>
-            <w:rStyle w:val="Hipercze"/>
-            <w:rFonts w:cs="TimesNewRomanPS-ItalicMT"/>
-          </w:rPr>
-          <w:t>.5</w:t>
+          <w:t>4.5</w:t>
         </w:r>
         <w:r>
           <w:rPr>
@@ -1294,14 +1374,7 @@
             <w:rStyle w:val="Hipercze"/>
             <w:rFonts w:cs="TimesNewRomanPS-ItalicMT"/>
           </w:rPr>
-          <w:t>4</w:t>
-        </w:r>
-        <w:r>
-          <w:rPr>
-            <w:rStyle w:val="Hipercze"/>
-            <w:rFonts w:cs="TimesNewRomanPS-ItalicMT"/>
-          </w:rPr>
-          <w:t>.6</w:t>
+          <w:t>4.6</w:t>
         </w:r>
         <w:r>
           <w:rPr>
@@ -1355,14 +1428,7 @@
             <w:rStyle w:val="Hipercze"/>
             <w:rFonts w:cs="TimesNewRomanPS-ItalicMT"/>
           </w:rPr>
-          <w:t>4</w:t>
-        </w:r>
-        <w:r>
-          <w:rPr>
-            <w:rStyle w:val="Hipercze"/>
-            <w:rFonts w:cs="TimesNewRomanPS-ItalicMT"/>
-          </w:rPr>
-          <w:t>.7</w:t>
+          <w:t>4.7</w:t>
         </w:r>
         <w:r>
           <w:rPr>
@@ -1756,19 +1822,7 @@
           <w:rPr>
             <w:rStyle w:val="Hipercze"/>
           </w:rPr>
-          <w:t>http://www.se.cs.put.p</w:t>
-        </w:r>
-        <w:r>
-          <w:rPr>
-            <w:rStyle w:val="Hipercze"/>
-          </w:rPr>
-          <w:t>o</w:t>
-        </w:r>
-        <w:r>
-          <w:rPr>
-            <w:rStyle w:val="Hipercze"/>
-          </w:rPr>
-          <w:t>znan.pl/projekty/konsulting</w:t>
+          <w:t>http://www.se.cs.put.poznan.pl/projekty/konsulting</w:t>
         </w:r>
       </w:hyperlink>
       <w:r>
@@ -3721,7 +3775,21 @@
                 <w:rFonts w:ascii="Calibri" w:hAnsi="Calibri"/>
                 <w:lang w:val="pl-PL"/>
               </w:rPr>
-              <w:t>Aby uniknąć awarii i usterek spowodowanych błędami gramatycznymi, bądź nieporozumieniami pomiędzy programem a użytkownikiem, system sprawdza każdą podaną mu spółkę przed jej zapisaniem, pod względem jej składni względem standardu HTML i przynależnością do strony gpw.pl</w:t>
+              <w:t xml:space="preserve">Aby uniknąć awarii i usterek spowodowanych błędami gramatycznymi, bądź nieporozumieniami pomiędzy programem a użytkownikiem, system sprawdza każdą podaną mu spółkę przed jej zapisaniem, pod względem jej składni </w:t>
+            </w:r>
+            <w:r>
+              <w:rPr>
+                <w:rFonts w:ascii="Calibri" w:hAnsi="Calibri"/>
+                <w:lang w:val="pl-PL"/>
+              </w:rPr>
+              <w:t>co do</w:t>
+            </w:r>
+            <w:r>
+              <w:rPr>
+                <w:rFonts w:ascii="Calibri" w:hAnsi="Calibri"/>
+                <w:lang w:val="pl-PL"/>
+              </w:rPr>
+              <w:t xml:space="preserve"> standardu HTML i przynależnością do strony gpw.pl</w:t>
             </w:r>
           </w:p>
         </w:tc>
@@ -5627,37 +5695,7 @@
         <w:rPr>
           <w:lang w:val="pl-PL"/>
         </w:rPr>
-        <w:t>manualne zapisanie spółki</w:t>
-      </w:r>
-      <w:r>
-        <w:rPr>
-          <w:lang w:val="pl-PL"/>
-        </w:rPr>
-        <w:t xml:space="preserve"> -&gt; </w:t>
-      </w:r>
-      <w:r>
-        <w:rPr>
-          <w:lang w:val="pl-PL"/>
-        </w:rPr>
-        <w:t>poprawne wejście do głównego menu</w:t>
-      </w:r>
-      <w:r>
-        <w:rPr>
-          <w:lang w:val="pl-PL"/>
-        </w:rPr>
-        <w:t xml:space="preserve"> -&gt; </w:t>
-      </w:r>
-      <w:r>
-        <w:rPr>
-          <w:lang w:val="pl-PL"/>
-        </w:rPr>
-        <w:t>użycie funkcji pokazującej akcje</w:t>
-      </w:r>
-      <w:r>
-        <w:rPr>
-          <w:lang w:val="pl-PL"/>
-        </w:rPr>
-        <w:t xml:space="preserve"> -&gt; spółka manualnie zapisana została poprawnie odczytana</w:t>
+        <w:t>manualne zapisanie spółki -&gt; poprawne wejście do głównego menu -&gt; użycie funkcji pokazującej akcje -&gt; spółka manualnie zapisana została poprawnie odczytana</w:t>
       </w:r>
     </w:p>
     <w:p>
@@ -5740,13 +5778,7 @@
         <w:rPr>
           <w:lang w:val="pl-PL"/>
         </w:rPr>
-        <w:t>- użycie dowolnej komendy nie kończącej w głównym</w:t>
-      </w:r>
-      <w:r>
-        <w:rPr>
-          <w:lang w:val="pl-PL"/>
-        </w:rPr>
-        <w:t xml:space="preserve"> menu</w:t>
+        <w:t>- użycie dowolnej komendy nie kończącej w głównym menu</w:t>
       </w:r>
     </w:p>
     <w:p>
@@ -5876,10 +5908,7 @@
         <w:t xml:space="preserve">-&gt; </w:t>
       </w:r>
       <w:r>
-        <w:t>użycie dowolnej funkcji modyfikującej konsole</w:t>
-      </w:r>
-      <w:r>
-        <w:t xml:space="preserve"> -&gt; poprawne działanie funkcji</w:t>
+        <w:t>użycie dowolnej funkcji modyfikującej konsole -&gt; poprawne działanie funkcji</w:t>
       </w:r>
     </w:p>
     <w:p>
@@ -5894,37 +5923,7 @@
         <w:rPr>
           <w:lang w:val="pl-PL"/>
         </w:rPr>
-        <w:t>-</w:t>
-      </w:r>
-      <w:r>
-        <w:rPr>
-          <w:lang w:val="pl-PL"/>
-        </w:rPr>
-        <w:t>&gt;</w:t>
-      </w:r>
-      <w:r>
-        <w:rPr>
-          <w:lang w:val="pl-PL"/>
-        </w:rPr>
-        <w:t xml:space="preserve"> użycie dowolnej komendy nie kończącej w głównym menu</w:t>
-      </w:r>
-      <w:r>
-        <w:rPr>
-          <w:lang w:val="pl-PL"/>
-        </w:rPr>
-        <w:t xml:space="preserve"> -&gt; </w:t>
-      </w:r>
-      <w:r>
-        <w:rPr>
-          <w:lang w:val="pl-PL"/>
-        </w:rPr>
-        <w:t>użycie funkcji powrotu</w:t>
-      </w:r>
-      <w:r>
-        <w:rPr>
-          <w:lang w:val="pl-PL"/>
-        </w:rPr>
-        <w:t xml:space="preserve"> -&gt; powrót do głównego menu</w:t>
+        <w:t>-&gt; użycie dowolnej komendy nie kończącej w głównym menu -&gt; użycie funkcji powrotu -&gt; powrót do głównego menu</w:t>
       </w:r>
     </w:p>
     <w:p>
@@ -6664,7 +6663,13 @@
         <w:pStyle w:val="Tekst"/>
       </w:pPr>
       <w:r>
-        <w:t xml:space="preserve">Na potrzeby testowania zewnętrznego(czarnoskrzynkowego), </w:t>
+        <w:t>Na potrzeby testowania czarnoskrzynk</w:t>
+      </w:r>
+      <w:r>
+        <w:t>owego</w:t>
+      </w:r>
+      <w:r>
+        <w:t xml:space="preserve">, </w:t>
       </w:r>
       <w:r>
         <w:t xml:space="preserve">analiza </w:t>
@@ -6926,7 +6931,7 @@
               <w:szCs w:val="20"/>
               <w:lang w:val="pl-PL"/>
             </w:rPr>
-            <w:t>10</w:t>
+            <w:t>8</w:t>
           </w:r>
           <w:r>
             <w:rPr>
@@ -7104,7 +7109,7 @@
               <w:szCs w:val="20"/>
               <w:lang w:val="pl-PL"/>
             </w:rPr>
-            <w:t>9</w:t>
+            <w:t>1</w:t>
           </w:r>
           <w:r>
             <w:rPr>
@@ -9749,7 +9754,7 @@
 </file>
 
 <file path=customXml/itemProps1.xml><?xml version="1.0" encoding="utf-8"?>
-<ds:datastoreItem xmlns:ds="http://schemas.openxmlformats.org/officeDocument/2006/customXml" ds:itemID="{85F2CD3D-A7A8-4EEC-8947-A1F16BCBB510}">
+<ds:datastoreItem xmlns:ds="http://schemas.openxmlformats.org/officeDocument/2006/customXml" ds:itemID="{E9F1856E-BC55-4B3F-8683-339010E3B1E1}">
   <ds:schemaRefs>
     <ds:schemaRef ds:uri="http://schemas.openxmlformats.org/officeDocument/2006/bibliography"/>
   </ds:schemaRefs>

</xml_diff>